<commit_message>
update sweep and sparsek
</commit_message>
<xml_diff>
--- a/maincode report.docx
+++ b/maincode report.docx
@@ -1152,15 +1152,7 @@
         </w:numPr>
       </w:pPr>
       <w:r>
-        <w:t xml:space="preserve">Set up </w:t>
-      </w:r>
-      <w:proofErr w:type="spellStart"/>
-      <w:r>
-        <w:t>github</w:t>
-      </w:r>
-      <w:proofErr w:type="spellEnd"/>
-      <w:r>
-        <w:t xml:space="preserve"> action to connect to a GPU workstation for streamlined production </w:t>
+        <w:t xml:space="preserve">Set up github action to connect to a GPU workstation for streamlined production </w:t>
       </w:r>
     </w:p>
     <w:p>
@@ -1282,9 +1274,281 @@
       </w:r>
     </w:p>
     <w:p>
-      <w:proofErr w:type="spellStart"/>
-      <w:r>
-        <w:t>Wandb</w:t>
+      <w:r>
+        <w:t xml:space="preserve">Wandb </w:t>
+      </w:r>
+    </w:p>
+    <w:p>
+      <w:r>
+        <w:t>Visualise effect of different parameters</w:t>
+      </w:r>
+    </w:p>
+    <w:p/>
+    <w:p>
+      <w:r>
+        <w:t>Hyperparameters(</w:t>
+      </w:r>
+      <w:proofErr w:type="spellStart"/>
+      <w:r>
+        <w:t>model_arhitecture</w:t>
+      </w:r>
+      <w:proofErr w:type="spellEnd"/>
+      <w:r>
+        <w:t>='</w:t>
+      </w:r>
+      <w:proofErr w:type="spellStart"/>
+      <w:r>
+        <w:t>bottleneck_gpt</w:t>
+      </w:r>
+      <w:proofErr w:type="spellEnd"/>
+      <w:r>
+        <w:t xml:space="preserve">', </w:t>
+      </w:r>
+      <w:proofErr w:type="spellStart"/>
+      <w:r>
+        <w:t>block_size</w:t>
+      </w:r>
+      <w:proofErr w:type="spellEnd"/>
+      <w:r>
+        <w:t xml:space="preserve">=256, </w:t>
+      </w:r>
+      <w:proofErr w:type="spellStart"/>
+      <w:r>
+        <w:t>batch_size</w:t>
+      </w:r>
+      <w:proofErr w:type="spellEnd"/>
+      <w:r>
+        <w:t xml:space="preserve">=128, </w:t>
+      </w:r>
+      <w:proofErr w:type="spellStart"/>
+      <w:r>
+        <w:t>vocab_size</w:t>
+      </w:r>
+      <w:proofErr w:type="spellEnd"/>
+      <w:r>
+        <w:t xml:space="preserve">=16000, </w:t>
+      </w:r>
+      <w:proofErr w:type="spellStart"/>
+      <w:r>
+        <w:t>n_layer</w:t>
+      </w:r>
+      <w:proofErr w:type="spellEnd"/>
+      <w:r>
+        <w:t xml:space="preserve">=6, </w:t>
+      </w:r>
+      <w:proofErr w:type="spellStart"/>
+      <w:r>
+        <w:t>n_head</w:t>
+      </w:r>
+      <w:proofErr w:type="spellEnd"/>
+      <w:r>
+        <w:t xml:space="preserve">=8, </w:t>
+      </w:r>
+      <w:proofErr w:type="spellStart"/>
+      <w:r>
+        <w:t>d_model</w:t>
+      </w:r>
+      <w:proofErr w:type="spellEnd"/>
+      <w:r>
+        <w:t xml:space="preserve">=512, dropout=0.1, </w:t>
+      </w:r>
+      <w:proofErr w:type="spellStart"/>
+      <w:r>
+        <w:t>lr</w:t>
+      </w:r>
+      <w:proofErr w:type="spellEnd"/>
+      <w:r>
+        <w:t xml:space="preserve">=0.005, </w:t>
+      </w:r>
+      <w:proofErr w:type="spellStart"/>
+      <w:r>
+        <w:t>weight_decay</w:t>
+      </w:r>
+      <w:proofErr w:type="spellEnd"/>
+      <w:r>
+        <w:t xml:space="preserve">=0.0, </w:t>
+      </w:r>
+      <w:proofErr w:type="spellStart"/>
+      <w:r>
+        <w:t>evals_per_epoch</w:t>
+      </w:r>
+      <w:proofErr w:type="spellEnd"/>
+      <w:r>
+        <w:t xml:space="preserve">=3, epochs=7, seed=1337, </w:t>
+      </w:r>
+      <w:proofErr w:type="spellStart"/>
+      <w:r>
+        <w:t>num_titles</w:t>
+      </w:r>
+      <w:proofErr w:type="spellEnd"/>
+      <w:r>
+        <w:t xml:space="preserve">=100000, </w:t>
+      </w:r>
+      <w:proofErr w:type="spellStart"/>
+      <w:r>
+        <w:t>val_frac</w:t>
+      </w:r>
+      <w:proofErr w:type="spellEnd"/>
+      <w:r>
+        <w:t xml:space="preserve">=0.1, </w:t>
+      </w:r>
+      <w:proofErr w:type="spellStart"/>
+      <w:r>
+        <w:t>log_file</w:t>
+      </w:r>
+      <w:proofErr w:type="spellEnd"/>
+      <w:r>
+        <w:t xml:space="preserve">='./logs/mainrun.log', </w:t>
+      </w:r>
+      <w:proofErr w:type="spellStart"/>
+      <w:r>
+        <w:t>bottleneck_size</w:t>
+      </w:r>
+      <w:proofErr w:type="spellEnd"/>
+      <w:r>
+        <w:t>=256, optimizer='</w:t>
+      </w:r>
+      <w:proofErr w:type="spellStart"/>
+      <w:r>
+        <w:t>sgd</w:t>
+      </w:r>
+      <w:proofErr w:type="spellEnd"/>
+      <w:r>
+        <w:t xml:space="preserve">') </w:t>
+      </w:r>
+    </w:p>
+    <w:p>
+      <w:proofErr w:type="spellStart"/>
+      <w:r>
+        <w:t>hyperparameters_configured</w:t>
+      </w:r>
+      <w:proofErr w:type="spellEnd"/>
+      <w:r>
+        <w:t xml:space="preserve">: </w:t>
+      </w:r>
+      <w:proofErr w:type="spellStart"/>
+      <w:r>
+        <w:t>model_arhitecture</w:t>
+      </w:r>
+      <w:proofErr w:type="spellEnd"/>
+      <w:r>
+        <w:t>=</w:t>
+      </w:r>
+      <w:proofErr w:type="spellStart"/>
+      <w:r>
+        <w:t>bottleneck_gpt</w:t>
+      </w:r>
+      <w:proofErr w:type="spellEnd"/>
+      <w:r>
+        <w:t xml:space="preserve">, </w:t>
+      </w:r>
+      <w:proofErr w:type="spellStart"/>
+      <w:r>
+        <w:t>block_size</w:t>
+      </w:r>
+      <w:proofErr w:type="spellEnd"/>
+      <w:r>
+        <w:t xml:space="preserve">=256, </w:t>
+      </w:r>
+      <w:proofErr w:type="spellStart"/>
+      <w:r>
+        <w:t>batch_size</w:t>
+      </w:r>
+      <w:proofErr w:type="spellEnd"/>
+      <w:r>
+        <w:t xml:space="preserve">=128, </w:t>
+      </w:r>
+      <w:proofErr w:type="spellStart"/>
+      <w:r>
+        <w:t>vocab_size</w:t>
+      </w:r>
+      <w:proofErr w:type="spellEnd"/>
+      <w:r>
+        <w:t xml:space="preserve">=16000, </w:t>
+      </w:r>
+      <w:proofErr w:type="spellStart"/>
+      <w:r>
+        <w:t>n_layer</w:t>
+      </w:r>
+      <w:proofErr w:type="spellEnd"/>
+      <w:r>
+        <w:t xml:space="preserve">=6, </w:t>
+      </w:r>
+      <w:proofErr w:type="spellStart"/>
+      <w:r>
+        <w:t>n_head</w:t>
+      </w:r>
+      <w:proofErr w:type="spellEnd"/>
+      <w:r>
+        <w:t xml:space="preserve">=8, </w:t>
+      </w:r>
+      <w:proofErr w:type="spellStart"/>
+      <w:r>
+        <w:t>d_model</w:t>
+      </w:r>
+      <w:proofErr w:type="spellEnd"/>
+      <w:r>
+        <w:t xml:space="preserve">=512, dropout=0.1, </w:t>
+      </w:r>
+      <w:proofErr w:type="spellStart"/>
+      <w:r>
+        <w:t>lr</w:t>
+      </w:r>
+      <w:proofErr w:type="spellEnd"/>
+      <w:r>
+        <w:t xml:space="preserve">=0.005, </w:t>
+      </w:r>
+      <w:proofErr w:type="spellStart"/>
+      <w:r>
+        <w:t>weight_decay</w:t>
+      </w:r>
+      <w:proofErr w:type="spellEnd"/>
+      <w:r>
+        <w:t xml:space="preserve">=0.0, </w:t>
+      </w:r>
+      <w:proofErr w:type="spellStart"/>
+      <w:r>
+        <w:t>evals_per_epoch</w:t>
+      </w:r>
+      <w:proofErr w:type="spellEnd"/>
+      <w:r>
+        <w:t xml:space="preserve">=3, epochs=7, seed=1337, </w:t>
+      </w:r>
+      <w:proofErr w:type="spellStart"/>
+      <w:r>
+        <w:t>num_titles</w:t>
+      </w:r>
+      <w:proofErr w:type="spellEnd"/>
+      <w:r>
+        <w:t xml:space="preserve">=100000, </w:t>
+      </w:r>
+      <w:proofErr w:type="spellStart"/>
+      <w:r>
+        <w:t>val_frac</w:t>
+      </w:r>
+      <w:proofErr w:type="spellEnd"/>
+      <w:r>
+        <w:t xml:space="preserve">=0.1, </w:t>
+      </w:r>
+      <w:proofErr w:type="spellStart"/>
+      <w:r>
+        <w:t>log_file</w:t>
+      </w:r>
+      <w:proofErr w:type="spellEnd"/>
+      <w:r>
+        <w:t xml:space="preserve">=./logs/mainrun.log, </w:t>
+      </w:r>
+      <w:proofErr w:type="spellStart"/>
+      <w:r>
+        <w:t>bottleneck_size</w:t>
+      </w:r>
+      <w:proofErr w:type="spellEnd"/>
+      <w:r>
+        <w:t>=256, optimizer=</w:t>
+      </w:r>
+      <w:proofErr w:type="spellStart"/>
+      <w:r>
+        <w:t>sgd</w:t>
       </w:r>
       <w:proofErr w:type="spellEnd"/>
       <w:r>
@@ -1292,359 +1556,74 @@
       </w:r>
     </w:p>
     <w:p>
-      <w:r>
-        <w:t>Visualise effect of different parameters</w:t>
+      <w:proofErr w:type="spellStart"/>
+      <w:r>
+        <w:t>device_info</w:t>
+      </w:r>
+      <w:proofErr w:type="spellEnd"/>
+      <w:r>
+        <w:t>: device=</w:t>
+      </w:r>
+      <w:proofErr w:type="spellStart"/>
+      <w:r>
+        <w:t>cuda</w:t>
+      </w:r>
+      <w:proofErr w:type="spellEnd"/>
+      <w:r>
+        <w:t xml:space="preserve"> </w:t>
+      </w:r>
+    </w:p>
+    <w:p>
+      <w:proofErr w:type="spellStart"/>
+      <w:r>
+        <w:t>dataset_info</w:t>
+      </w:r>
+      <w:proofErr w:type="spellEnd"/>
+      <w:r>
+        <w:t xml:space="preserve">: </w:t>
+      </w:r>
+      <w:proofErr w:type="spellStart"/>
+      <w:r>
+        <w:t>titles_count</w:t>
+      </w:r>
+      <w:proofErr w:type="spellEnd"/>
+      <w:r>
+        <w:t xml:space="preserve">=90000, epochs=7, </w:t>
+      </w:r>
+      <w:proofErr w:type="spellStart"/>
+      <w:r>
+        <w:t>batches_per_epoch</w:t>
+      </w:r>
+      <w:proofErr w:type="spellEnd"/>
+      <w:r>
+        <w:t xml:space="preserve">=33, </w:t>
+      </w:r>
+      <w:proofErr w:type="spellStart"/>
+      <w:r>
+        <w:t>tokens_per_epoch</w:t>
+      </w:r>
+      <w:proofErr w:type="spellEnd"/>
+      <w:r>
+        <w:t xml:space="preserve">=1102455, </w:t>
+      </w:r>
+      <w:proofErr w:type="spellStart"/>
+      <w:r>
+        <w:t>vocab_size</w:t>
+      </w:r>
+      <w:proofErr w:type="spellEnd"/>
+      <w:r>
+        <w:t>=16000</w:t>
       </w:r>
     </w:p>
     <w:p/>
     <w:p>
       <w:r>
-        <w:t>Hyperparameters(</w:t>
-      </w:r>
-      <w:proofErr w:type="spellStart"/>
-      <w:r>
-        <w:t>model_arhitecture</w:t>
-      </w:r>
-      <w:proofErr w:type="spellEnd"/>
-      <w:r>
-        <w:t>='</w:t>
-      </w:r>
-      <w:proofErr w:type="spellStart"/>
-      <w:r>
-        <w:t>bottleneck_gpt</w:t>
-      </w:r>
-      <w:proofErr w:type="spellEnd"/>
-      <w:r>
-        <w:t xml:space="preserve">', </w:t>
-      </w:r>
-      <w:proofErr w:type="spellStart"/>
-      <w:r>
-        <w:t>block_size</w:t>
-      </w:r>
-      <w:proofErr w:type="spellEnd"/>
-      <w:r>
-        <w:t xml:space="preserve">=256, </w:t>
-      </w:r>
-      <w:proofErr w:type="spellStart"/>
-      <w:r>
-        <w:t>batch_size</w:t>
-      </w:r>
-      <w:proofErr w:type="spellEnd"/>
-      <w:r>
-        <w:t xml:space="preserve">=128, </w:t>
-      </w:r>
-      <w:proofErr w:type="spellStart"/>
-      <w:r>
-        <w:t>vocab_size</w:t>
-      </w:r>
-      <w:proofErr w:type="spellEnd"/>
-      <w:r>
-        <w:t xml:space="preserve">=16000, </w:t>
-      </w:r>
-      <w:proofErr w:type="spellStart"/>
-      <w:r>
-        <w:t>n_layer</w:t>
-      </w:r>
-      <w:proofErr w:type="spellEnd"/>
-      <w:r>
-        <w:t xml:space="preserve">=6, </w:t>
-      </w:r>
-      <w:proofErr w:type="spellStart"/>
-      <w:r>
-        <w:t>n_head</w:t>
-      </w:r>
-      <w:proofErr w:type="spellEnd"/>
-      <w:r>
-        <w:t xml:space="preserve">=8, </w:t>
-      </w:r>
-      <w:proofErr w:type="spellStart"/>
-      <w:r>
-        <w:t>d_model</w:t>
-      </w:r>
-      <w:proofErr w:type="spellEnd"/>
-      <w:r>
-        <w:t xml:space="preserve">=512, dropout=0.1, </w:t>
-      </w:r>
-      <w:proofErr w:type="spellStart"/>
-      <w:r>
-        <w:t>lr</w:t>
-      </w:r>
-      <w:proofErr w:type="spellEnd"/>
-      <w:r>
-        <w:t xml:space="preserve">=0.005, </w:t>
-      </w:r>
-      <w:proofErr w:type="spellStart"/>
-      <w:r>
-        <w:t>weight_decay</w:t>
-      </w:r>
-      <w:proofErr w:type="spellEnd"/>
-      <w:r>
-        <w:t xml:space="preserve">=0.0, </w:t>
-      </w:r>
-      <w:proofErr w:type="spellStart"/>
-      <w:r>
-        <w:t>evals_per_epoch</w:t>
-      </w:r>
-      <w:proofErr w:type="spellEnd"/>
-      <w:r>
-        <w:t xml:space="preserve">=3, epochs=7, seed=1337, </w:t>
-      </w:r>
-      <w:proofErr w:type="spellStart"/>
-      <w:r>
-        <w:t>num_titles</w:t>
-      </w:r>
-      <w:proofErr w:type="spellEnd"/>
-      <w:r>
-        <w:t xml:space="preserve">=100000, </w:t>
-      </w:r>
-      <w:proofErr w:type="spellStart"/>
-      <w:r>
-        <w:t>val_frac</w:t>
-      </w:r>
-      <w:proofErr w:type="spellEnd"/>
-      <w:r>
-        <w:t xml:space="preserve">=0.1, </w:t>
-      </w:r>
-      <w:proofErr w:type="spellStart"/>
-      <w:r>
-        <w:t>log_file</w:t>
-      </w:r>
-      <w:proofErr w:type="spellEnd"/>
-      <w:r>
-        <w:t xml:space="preserve">='./logs/mainrun.log', </w:t>
-      </w:r>
-      <w:proofErr w:type="spellStart"/>
-      <w:r>
-        <w:t>bottleneck_size</w:t>
-      </w:r>
-      <w:proofErr w:type="spellEnd"/>
-      <w:r>
-        <w:t>=256, optimizer='</w:t>
-      </w:r>
-      <w:proofErr w:type="spellStart"/>
-      <w:r>
-        <w:t>sgd</w:t>
-      </w:r>
-      <w:proofErr w:type="spellEnd"/>
-      <w:r>
-        <w:t xml:space="preserve">') </w:t>
-      </w:r>
-    </w:p>
-    <w:p>
-      <w:proofErr w:type="spellStart"/>
-      <w:r>
-        <w:t>hyperparameters_configured</w:t>
-      </w:r>
-      <w:proofErr w:type="spellEnd"/>
-      <w:r>
-        <w:t xml:space="preserve">: </w:t>
-      </w:r>
-      <w:proofErr w:type="spellStart"/>
-      <w:r>
-        <w:t>model_arhitecture</w:t>
-      </w:r>
-      <w:proofErr w:type="spellEnd"/>
-      <w:r>
-        <w:t>=</w:t>
-      </w:r>
-      <w:proofErr w:type="spellStart"/>
-      <w:r>
-        <w:t>bottleneck_gpt</w:t>
-      </w:r>
-      <w:proofErr w:type="spellEnd"/>
-      <w:r>
-        <w:t xml:space="preserve">, </w:t>
-      </w:r>
-      <w:proofErr w:type="spellStart"/>
-      <w:r>
-        <w:t>block_size</w:t>
-      </w:r>
-      <w:proofErr w:type="spellEnd"/>
-      <w:r>
-        <w:t xml:space="preserve">=256, </w:t>
-      </w:r>
-      <w:proofErr w:type="spellStart"/>
-      <w:r>
-        <w:t>batch_size</w:t>
-      </w:r>
-      <w:proofErr w:type="spellEnd"/>
-      <w:r>
-        <w:t xml:space="preserve">=128, </w:t>
-      </w:r>
-      <w:proofErr w:type="spellStart"/>
-      <w:r>
-        <w:t>vocab_size</w:t>
-      </w:r>
-      <w:proofErr w:type="spellEnd"/>
-      <w:r>
-        <w:t xml:space="preserve">=16000, </w:t>
-      </w:r>
-      <w:proofErr w:type="spellStart"/>
-      <w:r>
-        <w:t>n_layer</w:t>
-      </w:r>
-      <w:proofErr w:type="spellEnd"/>
-      <w:r>
-        <w:t xml:space="preserve">=6, </w:t>
-      </w:r>
-      <w:proofErr w:type="spellStart"/>
-      <w:r>
-        <w:t>n_head</w:t>
-      </w:r>
-      <w:proofErr w:type="spellEnd"/>
-      <w:r>
-        <w:t xml:space="preserve">=8, </w:t>
-      </w:r>
-      <w:proofErr w:type="spellStart"/>
-      <w:r>
-        <w:t>d_model</w:t>
-      </w:r>
-      <w:proofErr w:type="spellEnd"/>
-      <w:r>
-        <w:t xml:space="preserve">=512, dropout=0.1, </w:t>
-      </w:r>
-      <w:proofErr w:type="spellStart"/>
-      <w:r>
-        <w:t>lr</w:t>
-      </w:r>
-      <w:proofErr w:type="spellEnd"/>
-      <w:r>
-        <w:t xml:space="preserve">=0.005, </w:t>
-      </w:r>
-      <w:proofErr w:type="spellStart"/>
-      <w:r>
-        <w:t>weight_decay</w:t>
-      </w:r>
-      <w:proofErr w:type="spellEnd"/>
-      <w:r>
-        <w:t xml:space="preserve">=0.0, </w:t>
-      </w:r>
-      <w:proofErr w:type="spellStart"/>
-      <w:r>
-        <w:t>evals_per_epoch</w:t>
-      </w:r>
-      <w:proofErr w:type="spellEnd"/>
-      <w:r>
-        <w:t xml:space="preserve">=3, epochs=7, seed=1337, </w:t>
-      </w:r>
-      <w:proofErr w:type="spellStart"/>
-      <w:r>
-        <w:t>num_titles</w:t>
-      </w:r>
-      <w:proofErr w:type="spellEnd"/>
-      <w:r>
-        <w:t xml:space="preserve">=100000, </w:t>
-      </w:r>
-      <w:proofErr w:type="spellStart"/>
-      <w:r>
-        <w:t>val_frac</w:t>
-      </w:r>
-      <w:proofErr w:type="spellEnd"/>
-      <w:r>
-        <w:t xml:space="preserve">=0.1, </w:t>
-      </w:r>
-      <w:proofErr w:type="spellStart"/>
-      <w:r>
-        <w:t>log_file</w:t>
-      </w:r>
-      <w:proofErr w:type="spellEnd"/>
-      <w:r>
-        <w:t xml:space="preserve">=./logs/mainrun.log, </w:t>
-      </w:r>
-      <w:proofErr w:type="spellStart"/>
-      <w:r>
-        <w:t>bottleneck_size</w:t>
-      </w:r>
-      <w:proofErr w:type="spellEnd"/>
-      <w:r>
-        <w:t>=256, optimizer=</w:t>
-      </w:r>
-      <w:proofErr w:type="spellStart"/>
-      <w:r>
-        <w:t>sgd</w:t>
-      </w:r>
-      <w:proofErr w:type="spellEnd"/>
-      <w:r>
-        <w:t xml:space="preserve"> </w:t>
-      </w:r>
-    </w:p>
-    <w:p>
-      <w:proofErr w:type="spellStart"/>
-      <w:r>
-        <w:t>device_info</w:t>
-      </w:r>
-      <w:proofErr w:type="spellEnd"/>
-      <w:r>
-        <w:t>: device=</w:t>
-      </w:r>
-      <w:proofErr w:type="spellStart"/>
-      <w:r>
-        <w:t>cuda</w:t>
-      </w:r>
-      <w:proofErr w:type="spellEnd"/>
-      <w:r>
-        <w:t xml:space="preserve"> </w:t>
-      </w:r>
-    </w:p>
-    <w:p>
-      <w:proofErr w:type="spellStart"/>
-      <w:r>
-        <w:t>dataset_info</w:t>
-      </w:r>
-      <w:proofErr w:type="spellEnd"/>
-      <w:r>
-        <w:t xml:space="preserve">: </w:t>
-      </w:r>
-      <w:proofErr w:type="spellStart"/>
-      <w:r>
-        <w:t>titles_count</w:t>
-      </w:r>
-      <w:proofErr w:type="spellEnd"/>
-      <w:r>
-        <w:t xml:space="preserve">=90000, epochs=7, </w:t>
-      </w:r>
-      <w:proofErr w:type="spellStart"/>
-      <w:r>
-        <w:t>batches_per_epoch</w:t>
-      </w:r>
-      <w:proofErr w:type="spellEnd"/>
-      <w:r>
-        <w:t xml:space="preserve">=33, </w:t>
-      </w:r>
-      <w:proofErr w:type="spellStart"/>
-      <w:r>
-        <w:t>tokens_per_epoch</w:t>
-      </w:r>
-      <w:proofErr w:type="spellEnd"/>
-      <w:r>
-        <w:t xml:space="preserve">=1102455, </w:t>
-      </w:r>
-      <w:proofErr w:type="spellStart"/>
-      <w:r>
-        <w:t>vocab_size</w:t>
-      </w:r>
-      <w:proofErr w:type="spellEnd"/>
-      <w:r>
-        <w:t>=16000</w:t>
-      </w:r>
-    </w:p>
-    <w:p/>
-    <w:p>
-      <w:r>
         <w:t>]</w:t>
       </w:r>
     </w:p>
     <w:p>
       <w:r>
-        <w:t xml:space="preserve">[ 209/231] </w:t>
-      </w:r>
-      <w:proofErr w:type="spellStart"/>
-      <w:r>
-        <w:t>validation_step</w:t>
-      </w:r>
-      <w:proofErr w:type="spellEnd"/>
-      <w:r>
-        <w:t>: loss=1.609238 time=83.35s</w:t>
+        <w:t>[ 209/231] validation_step: loss=1.609238 time=83.35s</w:t>
       </w:r>
     </w:p>
     <w:p/>
@@ -1793,16 +1772,11 @@
         <w:t>Masking strategies</w:t>
       </w:r>
       <w:r>
-        <w:t xml:space="preserve">: use carefully designed masks (e.g., fixed blocks and </w:t>
-      </w:r>
-      <w:proofErr w:type="spellStart"/>
-      <w:r>
-        <w:t>stride</w:t>
+        <w:t>: use carefully designed masks (e.g., fixed blocks and stride</w:t>
       </w:r>
       <w:r>
         <w:t>d</w:t>
       </w:r>
-      <w:proofErr w:type="spellEnd"/>
       <w:r>
         <w:t xml:space="preserve"> patterns) to keep useful information flow while maintaining sparsity.</w:t>
       </w:r>
@@ -3683,15 +3657,7 @@
       </w:r>
       <w:proofErr w:type="spellEnd"/>
       <w:r>
-        <w:t xml:space="preserve">, but exploding gradients can occur in deep models. Use gradient clipping (e.g., norm=1.0) to stabilize. Tools like </w:t>
-      </w:r>
-      <w:proofErr w:type="spellStart"/>
-      <w:r>
-        <w:t>wandb</w:t>
-      </w:r>
-      <w:proofErr w:type="spellEnd"/>
-      <w:r>
-        <w:t xml:space="preserve"> or </w:t>
+        <w:t xml:space="preserve">, but exploding gradients can occur in deep models. Use gradient clipping (e.g., norm=1.0) to stabilize. Tools like wandb or </w:t>
       </w:r>
       <w:proofErr w:type="spellStart"/>
       <w:r>
@@ -4579,6 +4545,9 @@
         </w:rPr>
       </w:pPr>
       <w:r>
+        <w:rPr>
+          <w:noProof/>
+        </w:rPr>
         <w:drawing>
           <wp:inline distT="0" distB="0" distL="0" distR="0" wp14:anchorId="7B802AFB" wp14:editId="4E0C7F38">
             <wp:extent cx="5125101" cy="806490"/>
@@ -4646,6 +4615,9 @@
     </w:p>
     <w:p>
       <w:r>
+        <w:rPr>
+          <w:noProof/>
+        </w:rPr>
         <w:drawing>
           <wp:inline distT="0" distB="0" distL="0" distR="0" wp14:anchorId="654C0780" wp14:editId="1346542C">
             <wp:extent cx="4753010" cy="5524540"/>
@@ -4695,6 +4667,9 @@
     </w:p>
     <w:p>
       <w:r>
+        <w:rPr>
+          <w:noProof/>
+        </w:rPr>
         <w:drawing>
           <wp:inline distT="0" distB="0" distL="0" distR="0" wp14:anchorId="7A24DC4B" wp14:editId="7CB2B0AE">
             <wp:extent cx="5731510" cy="3032760"/>
@@ -4735,6 +4710,9 @@
     <w:p/>
     <w:p>
       <w:r>
+        <w:rPr>
+          <w:noProof/>
+        </w:rPr>
         <w:lastRenderedPageBreak/>
         <w:drawing>
           <wp:inline distT="0" distB="0" distL="0" distR="0" wp14:anchorId="3184FE36" wp14:editId="6F9B5739">
@@ -4777,6 +4755,9 @@
     <w:p/>
     <w:p>
       <w:r>
+        <w:rPr>
+          <w:noProof/>
+        </w:rPr>
         <w:drawing>
           <wp:inline distT="0" distB="0" distL="0" distR="0" wp14:anchorId="6FC425DD" wp14:editId="7F221AAB">
             <wp:extent cx="4981611" cy="1133483"/>
@@ -4816,6 +4797,9 @@
     </w:p>
     <w:p>
       <w:r>
+        <w:rPr>
+          <w:noProof/>
+        </w:rPr>
         <w:lastRenderedPageBreak/>
         <w:drawing>
           <wp:inline distT="0" distB="0" distL="0" distR="0" wp14:anchorId="1086B423" wp14:editId="53BF00E0">
@@ -4856,6 +4840,9 @@
     </w:p>
     <w:p>
       <w:r>
+        <w:rPr>
+          <w:noProof/>
+        </w:rPr>
         <w:drawing>
           <wp:inline distT="0" distB="0" distL="0" distR="0" wp14:anchorId="5B0F37FF" wp14:editId="578FF6D9">
             <wp:extent cx="3438550" cy="866781"/>
@@ -4895,46 +4882,9 @@
     </w:p>
     <w:p>
       <w:r>
-        <w:drawing>
-          <wp:inline distT="0" distB="0" distL="0" distR="0" wp14:anchorId="449C5EB1" wp14:editId="45610701">
-            <wp:extent cx="4248181" cy="3829078"/>
-            <wp:effectExtent l="0" t="0" r="0" b="0"/>
-            <wp:docPr id="470289776" name="Picture 1" descr="A screen shot of a computer program&#10;&#10;AI-generated content may be incorrect."/>
-            <wp:cNvGraphicFramePr>
-              <a:graphicFrameLocks xmlns:a="http://schemas.openxmlformats.org/drawingml/2006/main" noChangeAspect="1"/>
-            </wp:cNvGraphicFramePr>
-            <a:graphic xmlns:a="http://schemas.openxmlformats.org/drawingml/2006/main">
-              <a:graphicData uri="http://schemas.openxmlformats.org/drawingml/2006/picture">
-                <pic:pic xmlns:pic="http://schemas.openxmlformats.org/drawingml/2006/picture">
-                  <pic:nvPicPr>
-                    <pic:cNvPr id="470289776" name="Picture 1" descr="A screen shot of a computer program&#10;&#10;AI-generated content may be incorrect."/>
-                    <pic:cNvPicPr/>
-                  </pic:nvPicPr>
-                  <pic:blipFill>
-                    <a:blip r:embed="rId23"/>
-                    <a:stretch>
-                      <a:fillRect/>
-                    </a:stretch>
-                  </pic:blipFill>
-                  <pic:spPr>
-                    <a:xfrm>
-                      <a:off x="0" y="0"/>
-                      <a:ext cx="4248181" cy="3829078"/>
-                    </a:xfrm>
-                    <a:prstGeom prst="rect">
-                      <a:avLst/>
-                    </a:prstGeom>
-                  </pic:spPr>
-                </pic:pic>
-              </a:graphicData>
-            </a:graphic>
-          </wp:inline>
-        </w:drawing>
-      </w:r>
-    </w:p>
-    <w:p>
-      <w:r>
-        <w:lastRenderedPageBreak/>
+        <w:rPr>
+          <w:noProof/>
+        </w:rPr>
         <w:drawing>
           <wp:inline distT="0" distB="0" distL="0" distR="0" wp14:anchorId="2C06D00D" wp14:editId="68274F57">
             <wp:extent cx="3057547" cy="809631"/>
@@ -4951,7 +4901,7 @@
                     <pic:cNvPicPr/>
                   </pic:nvPicPr>
                   <pic:blipFill>
-                    <a:blip r:embed="rId24"/>
+                    <a:blip r:embed="rId23"/>
                     <a:stretch>
                       <a:fillRect/>
                     </a:stretch>
@@ -4970,6 +4920,440 @@
             </a:graphic>
           </wp:inline>
         </w:drawing>
+      </w:r>
+    </w:p>
+    <w:p/>
+    <w:p/>
+    <w:p/>
+    <w:p/>
+    <w:p/>
+    <w:p/>
+    <w:p/>
+    <w:p/>
+    <w:p/>
+    <w:p/>
+    <w:p/>
+    <w:p/>
+    <w:p>
+      <w:bookmarkStart w:id="0" w:name="_Hlk208245450"/>
+      <w:r>
+        <w:lastRenderedPageBreak/>
+        <w:t>Appendix K</w:t>
+      </w:r>
+    </w:p>
+    <w:bookmarkEnd w:id="0"/>
+    <w:p>
+      <w:r>
+        <w:t xml:space="preserve">Configuration </w:t>
+      </w:r>
+    </w:p>
+    <w:p>
+      <w:hyperlink r:id="rId24" w:history="1">
+        <w:r>
+          <w:rPr>
+            <w:rStyle w:val="Hyperlink"/>
+          </w:rPr>
+          <w:t>https://github.com/tedasdf/mainrun/blob/main/mainrun/config/hyperparameter_config/hyperparams.yaml</w:t>
+        </w:r>
+      </w:hyperlink>
+    </w:p>
+    <w:p>
+      <w:r>
+        <w:t xml:space="preserve">Wandb display </w:t>
+      </w:r>
+    </w:p>
+    <w:p>
+      <w:r>
+        <w:drawing>
+          <wp:inline distT="0" distB="0" distL="0" distR="0" wp14:anchorId="36BE438A" wp14:editId="7F23A178">
+            <wp:extent cx="5731510" cy="2406840"/>
+            <wp:effectExtent l="0" t="0" r="2540" b="0"/>
+            <wp:docPr id="112801579" name="Picture 1" descr="A group of graphs with blue lines&#10;&#10;AI-generated content may be incorrect."/>
+            <wp:cNvGraphicFramePr>
+              <a:graphicFrameLocks xmlns:a="http://schemas.openxmlformats.org/drawingml/2006/main" noChangeAspect="1"/>
+            </wp:cNvGraphicFramePr>
+            <a:graphic xmlns:a="http://schemas.openxmlformats.org/drawingml/2006/main">
+              <a:graphicData uri="http://schemas.openxmlformats.org/drawingml/2006/picture">
+                <pic:pic xmlns:pic="http://schemas.openxmlformats.org/drawingml/2006/picture">
+                  <pic:nvPicPr>
+                    <pic:cNvPr id="323121438" name="Picture 1" descr="A group of graphs with blue lines&#10;&#10;AI-generated content may be incorrect."/>
+                    <pic:cNvPicPr/>
+                  </pic:nvPicPr>
+                  <pic:blipFill>
+                    <a:blip r:embed="rId25"/>
+                    <a:stretch>
+                      <a:fillRect/>
+                    </a:stretch>
+                  </pic:blipFill>
+                  <pic:spPr>
+                    <a:xfrm>
+                      <a:off x="0" y="0"/>
+                      <a:ext cx="5731510" cy="2406840"/>
+                    </a:xfrm>
+                    <a:prstGeom prst="rect">
+                      <a:avLst/>
+                    </a:prstGeom>
+                  </pic:spPr>
+                </pic:pic>
+              </a:graphicData>
+            </a:graphic>
+          </wp:inline>
+        </w:drawing>
+      </w:r>
+      <w:r>
+        <w:t xml:space="preserve">Model validation </w:t>
+      </w:r>
+      <w:r>
+        <w:t>loss:</w:t>
+      </w:r>
+      <w:r>
+        <w:t xml:space="preserve"> </w:t>
+      </w:r>
+      <w:r>
+        <w:t>[ 938/938] validation_step: loss=1.783221 time=3473.00s</w:t>
+      </w:r>
+    </w:p>
+    <w:p>
+      <w:r>
+        <w:t>Appendix L</w:t>
+      </w:r>
+    </w:p>
+    <w:tbl>
+      <w:tblPr>
+        <w:tblStyle w:val="TableGrid"/>
+        <w:tblW w:w="0" w:type="auto"/>
+        <w:tblLook w:val="04A0" w:firstRow="1" w:lastRow="0" w:firstColumn="1" w:lastColumn="0" w:noHBand="0" w:noVBand="1"/>
+      </w:tblPr>
+      <w:tblGrid>
+        <w:gridCol w:w="1803"/>
+        <w:gridCol w:w="1803"/>
+      </w:tblGrid>
+      <w:tr>
+        <w:tc>
+          <w:tcPr>
+            <w:tcW w:w="1803" w:type="dxa"/>
+          </w:tcPr>
+          <w:p/>
+        </w:tc>
+        <w:tc>
+          <w:tcPr>
+            <w:tcW w:w="1803" w:type="dxa"/>
+          </w:tcPr>
+          <w:p>
+            <w:r>
+              <w:t xml:space="preserve">Batch size </w:t>
+            </w:r>
+          </w:p>
+        </w:tc>
+      </w:tr>
+      <w:tr>
+        <w:tc>
+          <w:tcPr>
+            <w:tcW w:w="1803" w:type="dxa"/>
+          </w:tcPr>
+          <w:p>
+            <w:r>
+              <w:t>young-sweep-</w:t>
+            </w:r>
+            <w:r>
+              <w:t>1</w:t>
+            </w:r>
+          </w:p>
+        </w:tc>
+        <w:tc>
+          <w:tcPr>
+            <w:tcW w:w="1803" w:type="dxa"/>
+          </w:tcPr>
+          <w:p>
+            <w:r>
+              <w:t>32</w:t>
+            </w:r>
+          </w:p>
+        </w:tc>
+      </w:tr>
+      <w:tr>
+        <w:tc>
+          <w:tcPr>
+            <w:tcW w:w="1803" w:type="dxa"/>
+          </w:tcPr>
+          <w:p>
+            <w:r>
+              <w:t>eager-sweep-2</w:t>
+            </w:r>
+          </w:p>
+        </w:tc>
+        <w:tc>
+          <w:tcPr>
+            <w:tcW w:w="1803" w:type="dxa"/>
+          </w:tcPr>
+          <w:p>
+            <w:r>
+              <w:t>64</w:t>
+            </w:r>
+          </w:p>
+        </w:tc>
+      </w:tr>
+      <w:tr>
+        <w:tc>
+          <w:tcPr>
+            <w:tcW w:w="1803" w:type="dxa"/>
+          </w:tcPr>
+          <w:p>
+            <w:pPr>
+              <w:jc w:val="center"/>
+            </w:pPr>
+            <w:r>
+              <w:t>noble-sweep-3</w:t>
+            </w:r>
+          </w:p>
+        </w:tc>
+        <w:tc>
+          <w:tcPr>
+            <w:tcW w:w="1803" w:type="dxa"/>
+          </w:tcPr>
+          <w:p>
+            <w:r>
+              <w:t>148</w:t>
+            </w:r>
+          </w:p>
+        </w:tc>
+      </w:tr>
+      <w:tr>
+        <w:tc>
+          <w:tcPr>
+            <w:tcW w:w="1803" w:type="dxa"/>
+          </w:tcPr>
+          <w:p>
+            <w:r>
+              <w:t>icy-sweep-4</w:t>
+            </w:r>
+          </w:p>
+        </w:tc>
+        <w:tc>
+          <w:tcPr>
+            <w:tcW w:w="1803" w:type="dxa"/>
+          </w:tcPr>
+          <w:p>
+            <w:r>
+              <w:t>256</w:t>
+            </w:r>
+          </w:p>
+        </w:tc>
+      </w:tr>
+    </w:tbl>
+    <w:p>
+      <w:r>
+        <w:drawing>
+          <wp:inline distT="0" distB="0" distL="0" distR="0" wp14:anchorId="5B2EDFB5" wp14:editId="7B0C56CB">
+            <wp:extent cx="5731510" cy="3317875"/>
+            <wp:effectExtent l="0" t="0" r="2540" b="0"/>
+            <wp:docPr id="263103351" name="Picture 1" descr="A group of graphs with numbers and lines&#10;&#10;AI-generated content may be incorrect."/>
+            <wp:cNvGraphicFramePr>
+              <a:graphicFrameLocks xmlns:a="http://schemas.openxmlformats.org/drawingml/2006/main" noChangeAspect="1"/>
+            </wp:cNvGraphicFramePr>
+            <a:graphic xmlns:a="http://schemas.openxmlformats.org/drawingml/2006/main">
+              <a:graphicData uri="http://schemas.openxmlformats.org/drawingml/2006/picture">
+                <pic:pic xmlns:pic="http://schemas.openxmlformats.org/drawingml/2006/picture">
+                  <pic:nvPicPr>
+                    <pic:cNvPr id="263103351" name="Picture 1" descr="A group of graphs with numbers and lines&#10;&#10;AI-generated content may be incorrect."/>
+                    <pic:cNvPicPr/>
+                  </pic:nvPicPr>
+                  <pic:blipFill>
+                    <a:blip r:embed="rId26"/>
+                    <a:stretch>
+                      <a:fillRect/>
+                    </a:stretch>
+                  </pic:blipFill>
+                  <pic:spPr>
+                    <a:xfrm>
+                      <a:off x="0" y="0"/>
+                      <a:ext cx="5731510" cy="3317875"/>
+                    </a:xfrm>
+                    <a:prstGeom prst="rect">
+                      <a:avLst/>
+                    </a:prstGeom>
+                  </pic:spPr>
+                </pic:pic>
+              </a:graphicData>
+            </a:graphic>
+          </wp:inline>
+        </w:drawing>
+      </w:r>
+    </w:p>
+    <w:p>
+      <w:r>
+        <w:lastRenderedPageBreak/>
+        <w:t>Appendix M</w:t>
+      </w:r>
+    </w:p>
+    <w:p>
+      <w:r>
+        <w:t>Validation loss distribution</w:t>
+      </w:r>
+    </w:p>
+    <w:p>
+      <w:r>
+        <w:drawing>
+          <wp:inline distT="0" distB="0" distL="0" distR="0" wp14:anchorId="5714A175" wp14:editId="6C097341">
+            <wp:extent cx="5731510" cy="1641475"/>
+            <wp:effectExtent l="0" t="0" r="2540" b="0"/>
+            <wp:docPr id="642489973" name="Picture 1" descr="A graph with many dots&#10;&#10;AI-generated content may be incorrect."/>
+            <wp:cNvGraphicFramePr>
+              <a:graphicFrameLocks xmlns:a="http://schemas.openxmlformats.org/drawingml/2006/main" noChangeAspect="1"/>
+            </wp:cNvGraphicFramePr>
+            <a:graphic xmlns:a="http://schemas.openxmlformats.org/drawingml/2006/main">
+              <a:graphicData uri="http://schemas.openxmlformats.org/drawingml/2006/picture">
+                <pic:pic xmlns:pic="http://schemas.openxmlformats.org/drawingml/2006/picture">
+                  <pic:nvPicPr>
+                    <pic:cNvPr id="642489973" name="Picture 1" descr="A graph with many dots&#10;&#10;AI-generated content may be incorrect."/>
+                    <pic:cNvPicPr/>
+                  </pic:nvPicPr>
+                  <pic:blipFill>
+                    <a:blip r:embed="rId27"/>
+                    <a:stretch>
+                      <a:fillRect/>
+                    </a:stretch>
+                  </pic:blipFill>
+                  <pic:spPr>
+                    <a:xfrm>
+                      <a:off x="0" y="0"/>
+                      <a:ext cx="5731510" cy="1641475"/>
+                    </a:xfrm>
+                    <a:prstGeom prst="rect">
+                      <a:avLst/>
+                    </a:prstGeom>
+                  </pic:spPr>
+                </pic:pic>
+              </a:graphicData>
+            </a:graphic>
+          </wp:inline>
+        </w:drawing>
+      </w:r>
+    </w:p>
+    <w:p>
+      <w:r>
+        <w:t xml:space="preserve">Sweep distribution </w:t>
+      </w:r>
+      <w:proofErr w:type="spellStart"/>
+      <w:r>
+        <w:t>disgram</w:t>
+      </w:r>
+      <w:proofErr w:type="spellEnd"/>
+    </w:p>
+    <w:p>
+      <w:r>
+        <w:drawing>
+          <wp:inline distT="0" distB="0" distL="0" distR="0" wp14:anchorId="30D39CCF" wp14:editId="5C0710CA">
+            <wp:extent cx="5731510" cy="1607185"/>
+            <wp:effectExtent l="0" t="0" r="2540" b="0"/>
+            <wp:docPr id="1246570707" name="Picture 1" descr="A diagram of a network&#10;&#10;AI-generated content may be incorrect."/>
+            <wp:cNvGraphicFramePr>
+              <a:graphicFrameLocks xmlns:a="http://schemas.openxmlformats.org/drawingml/2006/main" noChangeAspect="1"/>
+            </wp:cNvGraphicFramePr>
+            <a:graphic xmlns:a="http://schemas.openxmlformats.org/drawingml/2006/main">
+              <a:graphicData uri="http://schemas.openxmlformats.org/drawingml/2006/picture">
+                <pic:pic xmlns:pic="http://schemas.openxmlformats.org/drawingml/2006/picture">
+                  <pic:nvPicPr>
+                    <pic:cNvPr id="1246570707" name="Picture 1" descr="A diagram of a network&#10;&#10;AI-generated content may be incorrect."/>
+                    <pic:cNvPicPr/>
+                  </pic:nvPicPr>
+                  <pic:blipFill>
+                    <a:blip r:embed="rId28"/>
+                    <a:stretch>
+                      <a:fillRect/>
+                    </a:stretch>
+                  </pic:blipFill>
+                  <pic:spPr>
+                    <a:xfrm>
+                      <a:off x="0" y="0"/>
+                      <a:ext cx="5731510" cy="1607185"/>
+                    </a:xfrm>
+                    <a:prstGeom prst="rect">
+                      <a:avLst/>
+                    </a:prstGeom>
+                  </pic:spPr>
+                </pic:pic>
+              </a:graphicData>
+            </a:graphic>
+          </wp:inline>
+        </w:drawing>
+      </w:r>
+    </w:p>
+    <w:p>
+      <w:r>
+        <w:t>Sweep Configuration</w:t>
+      </w:r>
+    </w:p>
+    <w:p>
+      <w:hyperlink r:id="rId29" w:history="1">
+        <w:r>
+          <w:rPr>
+            <w:rStyle w:val="Hyperlink"/>
+          </w:rPr>
+          <w:t>https://github.com/tedasdf/mainrun/blob/main/mainrun/config/sweep_config/sweep_gpt_old.yaml</w:t>
+        </w:r>
+      </w:hyperlink>
+    </w:p>
+    <w:p/>
+    <w:p>
+      <w:r>
+        <w:t>Appendix N</w:t>
+      </w:r>
+    </w:p>
+    <w:p>
+      <w:hyperlink r:id="rId30" w:history="1">
+        <w:r>
+          <w:rPr>
+            <w:rStyle w:val="Hyperlink"/>
+          </w:rPr>
+          <w:t>https://github.com/tedasdf/mainrun/blob/main/mainrun/config/sweep_config/sweep_unet_old.yaml</w:t>
+        </w:r>
+      </w:hyperlink>
+    </w:p>
+    <w:p>
+      <w:r>
+        <w:drawing>
+          <wp:inline distT="0" distB="0" distL="0" distR="0" wp14:anchorId="3BB5E762" wp14:editId="4DA1B4D7">
+            <wp:extent cx="5731510" cy="1757680"/>
+            <wp:effectExtent l="0" t="0" r="2540" b="0"/>
+            <wp:docPr id="469466490" name="Picture 1" descr="A graph with many colored dots&#10;&#10;AI-generated content may be incorrect."/>
+            <wp:cNvGraphicFramePr>
+              <a:graphicFrameLocks xmlns:a="http://schemas.openxmlformats.org/drawingml/2006/main" noChangeAspect="1"/>
+            </wp:cNvGraphicFramePr>
+            <a:graphic xmlns:a="http://schemas.openxmlformats.org/drawingml/2006/main">
+              <a:graphicData uri="http://schemas.openxmlformats.org/drawingml/2006/picture">
+                <pic:pic xmlns:pic="http://schemas.openxmlformats.org/drawingml/2006/picture">
+                  <pic:nvPicPr>
+                    <pic:cNvPr id="469466490" name="Picture 1" descr="A graph with many colored dots&#10;&#10;AI-generated content may be incorrect."/>
+                    <pic:cNvPicPr/>
+                  </pic:nvPicPr>
+                  <pic:blipFill>
+                    <a:blip r:embed="rId31"/>
+                    <a:stretch>
+                      <a:fillRect/>
+                    </a:stretch>
+                  </pic:blipFill>
+                  <pic:spPr>
+                    <a:xfrm>
+                      <a:off x="0" y="0"/>
+                      <a:ext cx="5731510" cy="1757680"/>
+                    </a:xfrm>
+                    <a:prstGeom prst="rect">
+                      <a:avLst/>
+                    </a:prstGeom>
+                  </pic:spPr>
+                </pic:pic>
+              </a:graphicData>
+            </a:graphic>
+          </wp:inline>
+        </w:drawing>
+      </w:r>
+    </w:p>
+    <w:p/>
+    <w:p>
+      <w:r>
+        <w:lastRenderedPageBreak/>
+        <w:t>Appendix O</w:t>
       </w:r>
     </w:p>
     <w:sectPr>
@@ -9245,6 +9629,25 @@
       <w:u w:val="single"/>
     </w:rPr>
   </w:style>
+  <w:style w:type="table" w:styleId="TableGrid">
+    <w:name w:val="Table Grid"/>
+    <w:basedOn w:val="TableNormal"/>
+    <w:uiPriority w:val="39"/>
+    <w:rsid w:val="006B7129"/>
+    <w:pPr>
+      <w:spacing w:after="0" w:line="240" w:lineRule="auto"/>
+    </w:pPr>
+    <w:tblPr>
+      <w:tblBorders>
+        <w:top w:val="single" w:sz="4" w:space="0" w:color="auto"/>
+        <w:left w:val="single" w:sz="4" w:space="0" w:color="auto"/>
+        <w:bottom w:val="single" w:sz="4" w:space="0" w:color="auto"/>
+        <w:right w:val="single" w:sz="4" w:space="0" w:color="auto"/>
+        <w:insideH w:val="single" w:sz="4" w:space="0" w:color="auto"/>
+        <w:insideV w:val="single" w:sz="4" w:space="0" w:color="auto"/>
+      </w:tblBorders>
+    </w:tblPr>
+  </w:style>
 </w:styles>
 </file>
 
@@ -9544,20 +9947,20 @@
 </file>
 
 <file path=customXml/item1.xml><?xml version="1.0" encoding="utf-8"?>
-<p:properties xmlns:p="http://schemas.microsoft.com/office/2006/metadata/properties" xmlns:xsi="http://www.w3.org/2001/XMLSchema-instance" xmlns:pc="http://schemas.microsoft.com/office/infopath/2007/PartnerControls">
-  <documentManagement>
-    <_activity xmlns="193397e8-0f8f-4f8c-b2ab-8c1f91492a9d" xsi:nil="true"/>
-  </documentManagement>
-</p:properties>
-</file>
-
-<file path=customXml/item2.xml><?xml version="1.0" encoding="utf-8"?>
 <?mso-contentType ?>
 <FormTemplates xmlns="http://schemas.microsoft.com/sharepoint/v3/contenttype/forms">
   <Display>DocumentLibraryForm</Display>
   <Edit>DocumentLibraryForm</Edit>
   <New>DocumentLibraryForm</New>
 </FormTemplates>
+</file>
+
+<file path=customXml/item2.xml><?xml version="1.0" encoding="utf-8"?>
+<p:properties xmlns:p="http://schemas.microsoft.com/office/2006/metadata/properties" xmlns:xsi="http://www.w3.org/2001/XMLSchema-instance" xmlns:pc="http://schemas.microsoft.com/office/infopath/2007/PartnerControls">
+  <documentManagement>
+    <_activity xmlns="193397e8-0f8f-4f8c-b2ab-8c1f91492a9d" xsi:nil="true"/>
+  </documentManagement>
+</p:properties>
 </file>
 
 <file path=customXml/item3.xml><?xml version="1.0" encoding="utf-8"?>
@@ -9756,19 +10159,19 @@
 </file>
 
 <file path=customXml/itemProps1.xml><?xml version="1.0" encoding="utf-8"?>
+<ds:datastoreItem xmlns:ds="http://schemas.openxmlformats.org/officeDocument/2006/customXml" ds:itemID="{B6922796-3B2C-4723-9A74-ED18F20AF535}">
+  <ds:schemaRefs>
+    <ds:schemaRef ds:uri="http://schemas.microsoft.com/sharepoint/v3/contenttype/forms"/>
+  </ds:schemaRefs>
+</ds:datastoreItem>
+</file>
+
+<file path=customXml/itemProps2.xml><?xml version="1.0" encoding="utf-8"?>
 <ds:datastoreItem xmlns:ds="http://schemas.openxmlformats.org/officeDocument/2006/customXml" ds:itemID="{6F323483-2AD3-4380-8DD0-DFB4CDF60E4E}">
   <ds:schemaRefs>
     <ds:schemaRef ds:uri="http://schemas.microsoft.com/office/2006/metadata/properties"/>
     <ds:schemaRef ds:uri="http://schemas.microsoft.com/office/infopath/2007/PartnerControls"/>
     <ds:schemaRef ds:uri="193397e8-0f8f-4f8c-b2ab-8c1f91492a9d"/>
-  </ds:schemaRefs>
-</ds:datastoreItem>
-</file>
-
-<file path=customXml/itemProps2.xml><?xml version="1.0" encoding="utf-8"?>
-<ds:datastoreItem xmlns:ds="http://schemas.openxmlformats.org/officeDocument/2006/customXml" ds:itemID="{B6922796-3B2C-4723-9A74-ED18F20AF535}">
-  <ds:schemaRefs>
-    <ds:schemaRef ds:uri="http://schemas.microsoft.com/sharepoint/v3/contenttype/forms"/>
   </ds:schemaRefs>
 </ds:datastoreItem>
 </file>

</xml_diff>